<commit_message>
checklist updates and a merge?
</commit_message>
<xml_diff>
--- a/Docs & Info for Running/TESTING CHECKLIST.docx
+++ b/Docs & Info for Running/TESTING CHECKLIST.docx
@@ -925,57 +925,145 @@
     </w:p>
     <w:p>
       <w:pPr>
+        <w:ind w:left="720"/>
+        <w:rPr>
+          <w:rFonts w:ascii="Times New Roman" w:hAnsi="Times New Roman" w:cs="Times New Roman"/>
+        </w:rPr>
+      </w:pPr>
+      <w:r>
+        <w:rPr>
+          <w:rFonts w:ascii="Times New Roman" w:hAnsi="Times New Roman" w:cs="Times New Roman"/>
+        </w:rPr>
+        <w:t>Oh no! Make sure you are running the correct version of the study. Either way, try running the exp</w:t>
+      </w:r>
+      <w:r>
+        <w:rPr>
+          <w:rFonts w:ascii="Times New Roman" w:hAnsi="Times New Roman" w:cs="Times New Roman"/>
+        </w:rPr>
+        <w:t>eriment</w:t>
+      </w:r>
+      <w:r>
+        <w:rPr>
+          <w:rFonts w:ascii="Times New Roman" w:hAnsi="Times New Roman" w:cs="Times New Roman"/>
+        </w:rPr>
+        <w:t xml:space="preserve"> once more for the participant, and write down as much det</w:t>
+      </w:r>
+      <w:r>
+        <w:rPr>
+          <w:rFonts w:ascii="Times New Roman" w:hAnsi="Times New Roman" w:cs="Times New Roman"/>
+        </w:rPr>
+        <w:t>ail as you can to tell Melis</w:t>
+      </w:r>
+      <w:r>
+        <w:rPr>
+          <w:rFonts w:ascii="Times New Roman" w:hAnsi="Times New Roman" w:cs="Times New Roman"/>
+        </w:rPr>
+        <w:t>sa.</w:t>
+      </w:r>
+    </w:p>
+    <w:p>
+      <w:pPr>
+        <w:rPr>
+          <w:rFonts w:ascii="Times New Roman" w:hAnsi="Times New Roman" w:cs="Times New Roman"/>
+          <w:b/>
+        </w:rPr>
+      </w:pPr>
+      <w:r>
+        <w:rPr>
+          <w:rFonts w:ascii="Menlo Regular" w:eastAsia="ＭＳ ゴシック" w:hAnsi="Menlo Regular" w:cs="Menlo Regular"/>
+          <w:color w:val="000000"/>
+        </w:rPr>
+        <w:t xml:space="preserve">☐ </w:t>
+      </w:r>
+      <w:proofErr w:type="gramStart"/>
+      <w:r>
+        <w:rPr>
+          <w:rFonts w:ascii="Times New Roman" w:hAnsi="Times New Roman" w:cs="Times New Roman"/>
+          <w:b/>
+        </w:rPr>
+        <w:t>The</w:t>
+      </w:r>
+      <w:proofErr w:type="gramEnd"/>
+      <w:r>
+        <w:rPr>
+          <w:rFonts w:ascii="Times New Roman" w:hAnsi="Times New Roman" w:cs="Times New Roman"/>
+          <w:b/>
+        </w:rPr>
+        <w:t xml:space="preserve"> experiment crashed and now I’m frozen inside the experiment</w:t>
+      </w:r>
+    </w:p>
+    <w:p>
+      <w:pPr>
+        <w:ind w:left="720"/>
+        <w:rPr>
+          <w:rFonts w:ascii="Times New Roman" w:hAnsi="Times New Roman" w:cs="Times New Roman"/>
+        </w:rPr>
+      </w:pPr>
+      <w:r>
+        <w:rPr>
+          <w:rFonts w:ascii="Times New Roman" w:hAnsi="Times New Roman" w:cs="Times New Roman"/>
+        </w:rPr>
+        <w:t>Usually this means t</w:t>
+      </w:r>
+      <w:r>
+        <w:rPr>
+          <w:rFonts w:ascii="Times New Roman" w:hAnsi="Times New Roman" w:cs="Times New Roman"/>
+        </w:rPr>
+        <w:t>he screen didn’t ‘release’ but Matlab is actually working fine in the background.  You need to use a key combination to exit, or at worst restart the computer. Before that, try:</w:t>
+      </w:r>
+    </w:p>
+    <w:p>
+      <w:pPr>
         <w:ind w:firstLine="720"/>
         <w:rPr>
           <w:rFonts w:ascii="Times New Roman" w:hAnsi="Times New Roman" w:cs="Times New Roman"/>
         </w:rPr>
       </w:pPr>
-      <w:r>
-        <w:rPr>
-          <w:rFonts w:ascii="Times New Roman" w:hAnsi="Times New Roman" w:cs="Times New Roman"/>
-        </w:rPr>
-        <w:t>Oh no! Make sure you are running the correct version of the study. Either way, try running the exp</w:t>
-      </w:r>
-      <w:r>
-        <w:rPr>
-          <w:rFonts w:ascii="Times New Roman" w:hAnsi="Times New Roman" w:cs="Times New Roman"/>
-        </w:rPr>
-        <w:t>eriment</w:t>
-      </w:r>
-      <w:r>
-        <w:rPr>
-          <w:rFonts w:ascii="Times New Roman" w:hAnsi="Times New Roman" w:cs="Times New Roman"/>
-        </w:rPr>
-        <w:t xml:space="preserve"> once more for the participant, and remember/write down as much det</w:t>
-      </w:r>
-      <w:r>
-        <w:rPr>
-          <w:rFonts w:ascii="Times New Roman" w:hAnsi="Times New Roman" w:cs="Times New Roman"/>
-        </w:rPr>
-        <w:t xml:space="preserve">ail as you can to tell </w:t>
-      </w:r>
       <w:proofErr w:type="spellStart"/>
       <w:r>
         <w:rPr>
           <w:rFonts w:ascii="Times New Roman" w:hAnsi="Times New Roman" w:cs="Times New Roman"/>
         </w:rPr>
-        <w:t>Melis</w:t>
+        <w:t>Ctrl+C</w:t>
       </w:r>
       <w:proofErr w:type="spellEnd"/>
-    </w:p>
-    <w:p>
-      <w:pPr>
-        <w:rPr>
-          <w:rFonts w:ascii="Times New Roman" w:hAnsi="Times New Roman" w:cs="Times New Roman"/>
-          <w:b/>
-        </w:rPr>
-      </w:pPr>
-      <w:r>
-        <w:rPr>
-          <w:rFonts w:ascii="Times New Roman" w:hAnsi="Times New Roman" w:cs="Times New Roman"/>
-          <w:b/>
-        </w:rPr>
-        <w:t>The experiment crashed and now I’m frozen inside the experiment</w:t>
+      <w:r>
+        <w:rPr>
+          <w:rFonts w:ascii="Times New Roman" w:hAnsi="Times New Roman" w:cs="Times New Roman"/>
+        </w:rPr>
+        <w:t xml:space="preserve"> (‘stop’), Hit enter a few times, </w:t>
+      </w:r>
+      <w:r>
+        <w:rPr>
+          <w:rFonts w:ascii="Times New Roman" w:hAnsi="Times New Roman" w:cs="Times New Roman"/>
+        </w:rPr>
+        <w:t xml:space="preserve">then </w:t>
+      </w:r>
+      <w:proofErr w:type="spellStart"/>
+      <w:r>
+        <w:rPr>
+          <w:rFonts w:ascii="Times New Roman" w:hAnsi="Times New Roman" w:cs="Times New Roman"/>
+        </w:rPr>
+        <w:t>sca</w:t>
+      </w:r>
+      <w:proofErr w:type="spellEnd"/>
+      <w:r>
+        <w:rPr>
+          <w:rFonts w:ascii="Times New Roman" w:hAnsi="Times New Roman" w:cs="Times New Roman"/>
+        </w:rPr>
+        <w:t xml:space="preserve"> </w:t>
+      </w:r>
+      <w:r>
+        <w:rPr>
+          <w:rFonts w:ascii="Times New Roman" w:hAnsi="Times New Roman" w:cs="Times New Roman"/>
+        </w:rPr>
+        <w:t xml:space="preserve">+ Enter </w:t>
+      </w:r>
+      <w:r>
+        <w:rPr>
+          <w:rFonts w:ascii="Times New Roman" w:hAnsi="Times New Roman" w:cs="Times New Roman"/>
+        </w:rPr>
+        <w:t>(stands for ‘screen close all’)</w:t>
       </w:r>
     </w:p>
     <w:p>
@@ -983,27 +1071,316 @@
         <w:ind w:firstLine="720"/>
         <w:rPr>
           <w:rFonts w:ascii="Times New Roman" w:hAnsi="Times New Roman" w:cs="Times New Roman"/>
-        </w:rPr>
-      </w:pPr>
-      <w:r>
-        <w:rPr>
-          <w:rFonts w:ascii="Times New Roman" w:hAnsi="Times New Roman" w:cs="Times New Roman"/>
-        </w:rPr>
-        <w:t xml:space="preserve">The screen didn’t ‘release’ but </w:t>
+          <w:b/>
+        </w:rPr>
+      </w:pPr>
+      <w:r>
+        <w:rPr>
+          <w:rFonts w:ascii="Times New Roman" w:hAnsi="Times New Roman" w:cs="Times New Roman"/>
+        </w:rPr>
+        <w:t>Command/Apple/</w:t>
       </w:r>
       <w:proofErr w:type="spellStart"/>
       <w:r>
         <w:rPr>
           <w:rFonts w:ascii="Times New Roman" w:hAnsi="Times New Roman" w:cs="Times New Roman"/>
         </w:rPr>
-        <w:t>Matlab</w:t>
+        <w:t>Windows</w:t>
+      </w:r>
+      <w:r>
+        <w:rPr>
+          <w:rFonts w:ascii="Times New Roman" w:hAnsi="Times New Roman" w:cs="Times New Roman"/>
+        </w:rPr>
+        <w:t>+Alt+esc</w:t>
       </w:r>
       <w:proofErr w:type="spellEnd"/>
       <w:r>
         <w:rPr>
           <w:rFonts w:ascii="Times New Roman" w:hAnsi="Times New Roman" w:cs="Times New Roman"/>
         </w:rPr>
-        <w:t xml:space="preserve"> is actually working fine in the background.  You need to use a key combination to exit, or at worst restart the computer. Before that, try:</w:t>
+        <w:t xml:space="preserve"> Should exit Matlab</w:t>
+      </w:r>
+    </w:p>
+    <w:p>
+      <w:pPr>
+        <w:rPr>
+          <w:rFonts w:ascii="Times New Roman" w:hAnsi="Times New Roman" w:cs="Times New Roman"/>
+          <w:b/>
+        </w:rPr>
+      </w:pPr>
+      <w:r>
+        <w:rPr>
+          <w:rFonts w:ascii="Menlo Regular" w:eastAsia="ＭＳ ゴシック" w:hAnsi="Menlo Regular" w:cs="Menlo Regular"/>
+          <w:color w:val="000000"/>
+        </w:rPr>
+        <w:t xml:space="preserve">☐ </w:t>
+      </w:r>
+      <w:r>
+        <w:rPr>
+          <w:rFonts w:ascii="Times New Roman" w:hAnsi="Times New Roman" w:cs="Times New Roman"/>
+          <w:b/>
+        </w:rPr>
+        <w:t xml:space="preserve">I got a merge conflict error when I tried to sync </w:t>
+      </w:r>
+      <w:proofErr w:type="spellStart"/>
+      <w:r>
+        <w:rPr>
+          <w:rFonts w:ascii="Times New Roman" w:hAnsi="Times New Roman" w:cs="Times New Roman"/>
+          <w:b/>
+        </w:rPr>
+        <w:t>Github</w:t>
+      </w:r>
+      <w:proofErr w:type="spellEnd"/>
+    </w:p>
+    <w:p>
+      <w:pPr>
+        <w:ind w:left="720"/>
+        <w:rPr>
+          <w:rFonts w:ascii="Times New Roman" w:hAnsi="Times New Roman" w:cs="Times New Roman"/>
+        </w:rPr>
+      </w:pPr>
+      <w:r>
+        <w:rPr>
+          <w:rFonts w:ascii="Times New Roman" w:hAnsi="Times New Roman" w:cs="Times New Roman"/>
+        </w:rPr>
+        <w:t xml:space="preserve">If this happens before you are running a kid, </w:t>
+      </w:r>
+      <w:r>
+        <w:rPr>
+          <w:rFonts w:ascii="Times New Roman" w:hAnsi="Times New Roman" w:cs="Times New Roman"/>
+        </w:rPr>
+        <w:t>you can wait to try &amp; fix it until after the session.</w:t>
+      </w:r>
+      <w:r>
+        <w:rPr>
+          <w:rFonts w:ascii="Times New Roman" w:hAnsi="Times New Roman" w:cs="Times New Roman"/>
+        </w:rPr>
+        <w:t xml:space="preserve"> If you know how to resolve the problem, do so, making sure that you remove all the </w:t>
+      </w:r>
+      <w:proofErr w:type="spellStart"/>
+      <w:r>
+        <w:rPr>
+          <w:rFonts w:ascii="Times New Roman" w:hAnsi="Times New Roman" w:cs="Times New Roman"/>
+        </w:rPr>
+        <w:t>Github</w:t>
+      </w:r>
+      <w:proofErr w:type="spellEnd"/>
+      <w:r>
+        <w:rPr>
+          <w:rFonts w:ascii="Times New Roman" w:hAnsi="Times New Roman" w:cs="Times New Roman"/>
+        </w:rPr>
+        <w:t xml:space="preserve"> formatting that got added.  If you aren’t confident, tell Melissa.</w:t>
+      </w:r>
+      <w:r>
+        <w:rPr>
+          <w:rFonts w:ascii="Times New Roman" w:hAnsi="Times New Roman" w:cs="Times New Roman"/>
+        </w:rPr>
+        <w:t xml:space="preserve"> </w:t>
+      </w:r>
+      <w:r>
+        <w:rPr>
+          <w:rFonts w:ascii="Times New Roman" w:hAnsi="Times New Roman" w:cs="Times New Roman"/>
+          <w:b/>
+          <w:i/>
+        </w:rPr>
+        <w:t>Don’t ignore conflict errors</w:t>
+      </w:r>
+      <w:r>
+        <w:rPr>
+          <w:rFonts w:ascii="Times New Roman" w:hAnsi="Times New Roman" w:cs="Times New Roman"/>
+        </w:rPr>
+        <w:t xml:space="preserve">. </w:t>
+      </w:r>
+    </w:p>
+    <w:p>
+      <w:pPr>
+        <w:rPr>
+          <w:rFonts w:ascii="Times New Roman" w:hAnsi="Times New Roman" w:cs="Times New Roman"/>
+          <w:color w:val="000000"/>
+        </w:rPr>
+      </w:pPr>
+    </w:p>
+    <w:p>
+      <w:pPr>
+        <w:rPr>
+          <w:rFonts w:ascii="Times New Roman" w:hAnsi="Times New Roman" w:cs="Times New Roman"/>
+          <w:b/>
+        </w:rPr>
+      </w:pPr>
+    </w:p>
+    <w:p>
+      <w:pPr>
+        <w:rPr>
+          <w:rFonts w:ascii="Times New Roman" w:hAnsi="Times New Roman" w:cs="Times New Roman"/>
+          <w:b/>
+        </w:rPr>
+      </w:pPr>
+    </w:p>
+    <w:p>
+      <w:pPr>
+        <w:rPr>
+          <w:rFonts w:ascii="Times New Roman" w:hAnsi="Times New Roman" w:cs="Times New Roman"/>
+          <w:b/>
+        </w:rPr>
+      </w:pPr>
+    </w:p>
+    <w:p>
+      <w:pPr>
+        <w:rPr>
+          <w:rFonts w:ascii="Times New Roman" w:hAnsi="Times New Roman" w:cs="Times New Roman"/>
+          <w:b/>
+        </w:rPr>
+      </w:pPr>
+      <w:r>
+        <w:rPr>
+          <w:rFonts w:ascii="Times New Roman" w:hAnsi="Times New Roman" w:cs="Times New Roman"/>
+          <w:b/>
+        </w:rPr>
+        <w:t>POST-</w:t>
+      </w:r>
+      <w:r>
+        <w:rPr>
+          <w:rFonts w:ascii="Times New Roman" w:hAnsi="Times New Roman" w:cs="Times New Roman"/>
+          <w:b/>
+        </w:rPr>
+        <w:t>TESTING</w:t>
+      </w:r>
+      <w:r>
+        <w:rPr>
+          <w:rFonts w:ascii="Times New Roman" w:hAnsi="Times New Roman" w:cs="Times New Roman"/>
+          <w:b/>
+        </w:rPr>
+        <w:t xml:space="preserve"> CHECKLIST </w:t>
+      </w:r>
+    </w:p>
+    <w:p>
+      <w:pPr>
+        <w:rPr>
+          <w:rFonts w:ascii="Times New Roman" w:hAnsi="Times New Roman" w:cs="Times New Roman"/>
+          <w:i/>
+        </w:rPr>
+      </w:pPr>
+      <w:r>
+        <w:rPr>
+          <w:rFonts w:ascii="Times New Roman" w:hAnsi="Times New Roman" w:cs="Times New Roman"/>
+          <w:i/>
+        </w:rPr>
+        <w:t>All steps must be completed by 24 hours after the session; Lab notebook must be completed immediately.</w:t>
+      </w:r>
+    </w:p>
+    <w:p>
+      <w:pPr>
+        <w:rPr>
+          <w:rFonts w:ascii="Times New Roman" w:hAnsi="Times New Roman" w:cs="Times New Roman"/>
+          <w:b/>
+        </w:rPr>
+      </w:pPr>
+    </w:p>
+    <w:p>
+      <w:pPr>
+        <w:rPr>
+          <w:rFonts w:ascii="Times New Roman" w:hAnsi="Times New Roman" w:cs="Times New Roman"/>
+          <w:b/>
+        </w:rPr>
+      </w:pPr>
+      <w:r>
+        <w:rPr>
+          <w:rFonts w:ascii="Menlo Regular" w:eastAsia="ＭＳ ゴシック" w:hAnsi="Menlo Regular" w:cs="Menlo Regular"/>
+          <w:color w:val="000000"/>
+        </w:rPr>
+        <w:t xml:space="preserve">☐ </w:t>
+      </w:r>
+      <w:r>
+        <w:rPr>
+          <w:rFonts w:ascii="Times New Roman" w:hAnsi="Times New Roman" w:cs="Times New Roman"/>
+          <w:b/>
+        </w:rPr>
+        <w:t>Lab Notebook</w:t>
+      </w:r>
+    </w:p>
+    <w:p>
+      <w:pPr>
+        <w:ind w:left="720"/>
+        <w:rPr>
+          <w:rFonts w:ascii="Times New Roman" w:hAnsi="Times New Roman" w:cs="Times New Roman"/>
+          <w:color w:val="000000"/>
+        </w:rPr>
+      </w:pPr>
+      <w:r>
+        <w:rPr>
+          <w:rFonts w:ascii="Menlo Regular" w:eastAsia="ＭＳ ゴシック" w:hAnsi="Menlo Regular" w:cs="Menlo Regular"/>
+          <w:color w:val="000000"/>
+        </w:rPr>
+        <w:t>☐</w:t>
+      </w:r>
+      <w:r>
+        <w:rPr>
+          <w:rFonts w:ascii="Times New Roman" w:hAnsi="Times New Roman" w:cs="Times New Roman"/>
+          <w:color w:val="000000"/>
+        </w:rPr>
+        <w:t xml:space="preserve"> </w:t>
+      </w:r>
+      <w:proofErr w:type="gramStart"/>
+      <w:r>
+        <w:rPr>
+          <w:rFonts w:ascii="Times New Roman" w:hAnsi="Times New Roman" w:cs="Times New Roman"/>
+          <w:color w:val="000000"/>
+          <w:u w:val="single"/>
+        </w:rPr>
+        <w:t>Immediately</w:t>
+      </w:r>
+      <w:proofErr w:type="gramEnd"/>
+      <w:r>
+        <w:rPr>
+          <w:rFonts w:ascii="Times New Roman" w:hAnsi="Times New Roman" w:cs="Times New Roman"/>
+          <w:color w:val="000000"/>
+        </w:rPr>
+        <w:t xml:space="preserve"> after the family leaves, write a short summary of the session. Include the date, subject number, 1</w:t>
+      </w:r>
+      <w:r>
+        <w:rPr>
+          <w:rFonts w:ascii="Times New Roman" w:hAnsi="Times New Roman" w:cs="Times New Roman"/>
+          <w:color w:val="000000"/>
+          <w:vertAlign w:val="superscript"/>
+        </w:rPr>
+        <w:t>st</w:t>
+      </w:r>
+      <w:r>
+        <w:rPr>
+          <w:rFonts w:ascii="Times New Roman" w:hAnsi="Times New Roman" w:cs="Times New Roman"/>
+          <w:color w:val="000000"/>
+        </w:rPr>
+        <w:t xml:space="preserve"> name of child, condition, and ANYTHING about the session that might matter for analysis (“He got up after trial 6 or 7 and took a 5 minute break”,  “Mom was mostly speaking to him in Russian but he spoke English throughout”, etc.) </w:t>
+      </w:r>
+    </w:p>
+    <w:p>
+      <w:pPr>
+        <w:rPr>
+          <w:rFonts w:ascii="Times New Roman" w:hAnsi="Times New Roman" w:cs="Times New Roman"/>
+          <w:b/>
+        </w:rPr>
+      </w:pPr>
+    </w:p>
+    <w:p>
+      <w:pPr>
+        <w:rPr>
+          <w:rFonts w:ascii="Times New Roman" w:hAnsi="Times New Roman" w:cs="Times New Roman"/>
+          <w:b/>
+        </w:rPr>
+      </w:pPr>
+      <w:r>
+        <w:rPr>
+          <w:rFonts w:ascii="Menlo Regular" w:eastAsia="ＭＳ ゴシック" w:hAnsi="Menlo Regular" w:cs="Menlo Regular"/>
+          <w:color w:val="000000"/>
+        </w:rPr>
+        <w:t xml:space="preserve">☐ </w:t>
+      </w:r>
+      <w:r>
+        <w:rPr>
+          <w:rFonts w:ascii="Times New Roman" w:hAnsi="Times New Roman" w:cs="Times New Roman"/>
+          <w:b/>
+        </w:rPr>
+        <w:t>Matlab Data</w:t>
       </w:r>
     </w:p>
     <w:p>
@@ -1011,692 +1388,293 @@
         <w:ind w:firstLine="720"/>
         <w:rPr>
           <w:rFonts w:ascii="Times New Roman" w:hAnsi="Times New Roman" w:cs="Times New Roman"/>
-        </w:rPr>
-      </w:pPr>
+          <w:color w:val="000000"/>
+        </w:rPr>
+      </w:pPr>
+      <w:r>
+        <w:rPr>
+          <w:rFonts w:ascii="Menlo Regular" w:eastAsia="ＭＳ ゴシック" w:hAnsi="Menlo Regular" w:cs="Menlo Regular"/>
+          <w:color w:val="000000"/>
+        </w:rPr>
+        <w:t>☐</w:t>
+      </w:r>
+      <w:r>
+        <w:rPr>
+          <w:rFonts w:ascii="Times New Roman" w:hAnsi="Times New Roman" w:cs="Times New Roman"/>
+          <w:color w:val="000000"/>
+        </w:rPr>
+        <w:t xml:space="preserve"> </w:t>
+      </w:r>
+      <w:r>
+        <w:rPr>
+          <w:rFonts w:ascii="Times New Roman" w:hAnsi="Times New Roman" w:cs="Times New Roman"/>
+          <w:color w:val="000000"/>
+        </w:rPr>
+        <w:t>Check that the data for this subject was saved (MannerPath_sub#</w:t>
+      </w:r>
+      <w:proofErr w:type="gramStart"/>
+      <w:r>
+        <w:rPr>
+          <w:rFonts w:ascii="Times New Roman" w:hAnsi="Times New Roman" w:cs="Times New Roman"/>
+          <w:color w:val="000000"/>
+        </w:rPr>
+        <w:t>.dat</w:t>
+      </w:r>
+      <w:proofErr w:type="gramEnd"/>
+      <w:r>
+        <w:rPr>
+          <w:rFonts w:ascii="Times New Roman" w:hAnsi="Times New Roman" w:cs="Times New Roman"/>
+          <w:color w:val="000000"/>
+        </w:rPr>
+        <w:t>)</w:t>
+      </w:r>
+    </w:p>
+    <w:p>
+      <w:pPr>
+        <w:ind w:firstLine="720"/>
+        <w:rPr>
+          <w:rFonts w:ascii="Times New Roman" w:hAnsi="Times New Roman" w:cs="Times New Roman"/>
+          <w:color w:val="000000"/>
+        </w:rPr>
+      </w:pPr>
+      <w:r>
+        <w:rPr>
+          <w:rFonts w:ascii="Menlo Regular" w:eastAsia="ＭＳ ゴシック" w:hAnsi="Menlo Regular" w:cs="Menlo Regular"/>
+          <w:color w:val="000000"/>
+        </w:rPr>
+        <w:t>☐</w:t>
+      </w:r>
+      <w:r>
+        <w:rPr>
+          <w:rFonts w:ascii="Times New Roman" w:hAnsi="Times New Roman" w:cs="Times New Roman"/>
+          <w:color w:val="000000"/>
+        </w:rPr>
+        <w:t></w:t>
+      </w:r>
+      <w:r>
+        <w:rPr>
+          <w:rFonts w:ascii="Times New Roman" w:hAnsi="Times New Roman" w:cs="Times New Roman"/>
+          <w:color w:val="000000"/>
+        </w:rPr>
+        <w:t xml:space="preserve">Open </w:t>
+      </w:r>
       <w:proofErr w:type="spellStart"/>
       <w:r>
         <w:rPr>
           <w:rFonts w:ascii="Times New Roman" w:hAnsi="Times New Roman" w:cs="Times New Roman"/>
-        </w:rPr>
-        <w:t>Ctrl+C</w:t>
+          <w:color w:val="000000"/>
+        </w:rPr>
+        <w:t>Github</w:t>
       </w:r>
       <w:proofErr w:type="spellEnd"/>
       <w:r>
         <w:rPr>
           <w:rFonts w:ascii="Times New Roman" w:hAnsi="Times New Roman" w:cs="Times New Roman"/>
-        </w:rPr>
-        <w:t xml:space="preserve"> (‘stop’), Hit enter a few times, </w:t>
+          <w:color w:val="000000"/>
+        </w:rPr>
+        <w:t xml:space="preserve"> Desktop, describe the commit (“Ran subject 37”) and sync!</w:t>
+      </w:r>
+    </w:p>
+    <w:p>
+      <w:pPr>
+        <w:rPr>
+          <w:rFonts w:ascii="Times New Roman" w:hAnsi="Times New Roman" w:cs="Times New Roman"/>
+          <w:color w:val="000000"/>
+        </w:rPr>
+      </w:pPr>
+    </w:p>
+    <w:p>
+      <w:pPr>
+        <w:rPr>
+          <w:rFonts w:ascii="Times New Roman" w:hAnsi="Times New Roman" w:cs="Times New Roman"/>
+        </w:rPr>
+      </w:pPr>
+      <w:r>
+        <w:rPr>
+          <w:rFonts w:ascii="Menlo Regular" w:eastAsia="ＭＳ ゴシック" w:hAnsi="Menlo Regular" w:cs="Menlo Regular"/>
+          <w:color w:val="000000"/>
+        </w:rPr>
+        <w:t xml:space="preserve">☐ </w:t>
+      </w:r>
+      <w:r>
+        <w:rPr>
+          <w:rFonts w:ascii="Times New Roman" w:hAnsi="Times New Roman" w:cs="Times New Roman"/>
+          <w:b/>
+        </w:rPr>
+        <w:t>Video Data</w:t>
+      </w:r>
+    </w:p>
+    <w:p>
+      <w:pPr>
+        <w:ind w:left="720"/>
+        <w:rPr>
+          <w:rFonts w:ascii="Times New Roman" w:hAnsi="Times New Roman" w:cs="Times New Roman"/>
+          <w:color w:val="000000"/>
+        </w:rPr>
+      </w:pPr>
+      <w:r>
+        <w:rPr>
+          <w:rFonts w:ascii="Menlo Regular" w:eastAsia="ＭＳ ゴシック" w:hAnsi="Menlo Regular" w:cs="Menlo Regular"/>
+          <w:color w:val="000000"/>
+        </w:rPr>
+        <w:t>☐</w:t>
+      </w:r>
+      <w:r>
+        <w:rPr>
+          <w:rFonts w:ascii="Times New Roman" w:hAnsi="Times New Roman" w:cs="Times New Roman"/>
+          <w:color w:val="000000"/>
+        </w:rPr>
+        <w:t>Connect to the server</w:t>
+      </w:r>
+    </w:p>
+    <w:p>
+      <w:pPr>
+        <w:ind w:left="720" w:firstLine="720"/>
+        <w:rPr>
+          <w:rFonts w:ascii="Times New Roman" w:hAnsi="Times New Roman" w:cs="Times New Roman"/>
+          <w:i/>
+          <w:color w:val="000000"/>
+        </w:rPr>
+      </w:pPr>
+      <w:r>
+        <w:rPr>
+          <w:rFonts w:ascii="Times New Roman" w:hAnsi="Times New Roman" w:cs="Times New Roman"/>
+          <w:i/>
+          <w:color w:val="000000"/>
+        </w:rPr>
+        <w:t>Use the middle Mac in the printer room: enter your HUID and password to access</w:t>
+      </w:r>
+    </w:p>
+    <w:p>
+      <w:pPr>
+        <w:ind w:left="720"/>
+        <w:rPr>
+          <w:rFonts w:ascii="Menlo Regular" w:eastAsia="ＭＳ ゴシック" w:hAnsi="Menlo Regular" w:cs="Menlo Regular"/>
+          <w:color w:val="000000"/>
+        </w:rPr>
+      </w:pPr>
+      <w:r>
+        <w:rPr>
+          <w:rFonts w:ascii="Menlo Regular" w:eastAsia="ＭＳ ゴシック" w:hAnsi="Menlo Regular" w:cs="Menlo Regular"/>
+          <w:color w:val="000000"/>
+        </w:rPr>
+        <w:t>☐</w:t>
+      </w:r>
+      <w:r>
+        <w:rPr>
+          <w:rFonts w:ascii="Times New Roman" w:hAnsi="Times New Roman" w:cs="Times New Roman"/>
+          <w:color w:val="000000"/>
+        </w:rPr>
+        <w:t>Find the right folder: …/Snedeker lab files/</w:t>
       </w:r>
       <w:proofErr w:type="spellStart"/>
       <w:r>
         <w:rPr>
           <w:rFonts w:ascii="Times New Roman" w:hAnsi="Times New Roman" w:cs="Times New Roman"/>
-        </w:rPr>
-        <w:t>sca</w:t>
+          <w:color w:val="000000"/>
+        </w:rPr>
+        <w:t>Melissa_Kline</w:t>
       </w:r>
       <w:proofErr w:type="spellEnd"/>
       <w:r>
         <w:rPr>
           <w:rFonts w:ascii="Times New Roman" w:hAnsi="Times New Roman" w:cs="Times New Roman"/>
-        </w:rPr>
-        <w:t xml:space="preserve"> (stands for ‘screen close all’)</w:t>
-      </w:r>
-    </w:p>
-    <w:p>
-      <w:pPr>
-        <w:ind w:firstLine="720"/>
-        <w:rPr>
-          <w:rFonts w:ascii="Times New Roman" w:hAnsi="Times New Roman" w:cs="Times New Roman"/>
-          <w:b/>
-        </w:rPr>
-      </w:pPr>
-      <w:r>
-        <w:rPr>
-          <w:rFonts w:ascii="Times New Roman" w:hAnsi="Times New Roman" w:cs="Times New Roman"/>
-        </w:rPr>
-        <w:t>Command/Apple/</w:t>
+          <w:color w:val="000000"/>
+        </w:rPr>
+        <w:t>/Experiment Video/</w:t>
       </w:r>
       <w:proofErr w:type="spellStart"/>
       <w:r>
         <w:rPr>
           <w:rFonts w:ascii="Times New Roman" w:hAnsi="Times New Roman" w:cs="Times New Roman"/>
-        </w:rPr>
-        <w:t>Windows</w:t>
-      </w:r>
-      <w:r>
-        <w:rPr>
-          <w:rFonts w:ascii="Times New Roman" w:hAnsi="Times New Roman" w:cs="Times New Roman"/>
-        </w:rPr>
-        <w:t>+Alt+esc</w:t>
+          <w:color w:val="000000"/>
+        </w:rPr>
+        <w:t>MannerPathPriming</w:t>
       </w:r>
       <w:proofErr w:type="spellEnd"/>
       <w:r>
         <w:rPr>
-          <w:rFonts w:ascii="Times New Roman" w:hAnsi="Times New Roman" w:cs="Times New Roman"/>
-        </w:rPr>
-        <w:t xml:space="preserve"> Should exit </w:t>
-      </w:r>
-      <w:proofErr w:type="spellStart"/>
-      <w:r>
-        <w:rPr>
-          <w:rFonts w:ascii="Times New Roman" w:hAnsi="Times New Roman" w:cs="Times New Roman"/>
-        </w:rPr>
-        <w:t>Matlab</w:t>
-      </w:r>
-      <w:proofErr w:type="spellEnd"/>
-    </w:p>
-    <w:p>
-      <w:pPr>
-        <w:rPr>
-          <w:rFonts w:ascii="Times New Roman" w:hAnsi="Times New Roman" w:cs="Times New Roman"/>
-          <w:b/>
-        </w:rPr>
-      </w:pPr>
-      <w:r>
-        <w:rPr>
-          <w:rFonts w:ascii="Menlo Regular" w:eastAsia="ＭＳ ゴシック" w:hAnsi="Menlo Regular" w:cs="Menlo Regular"/>
-          <w:color w:val="000000"/>
-        </w:rPr>
-        <w:t xml:space="preserve">☐ </w:t>
-      </w:r>
-      <w:r>
-        <w:rPr>
-          <w:rFonts w:ascii="Times New Roman" w:hAnsi="Times New Roman" w:cs="Times New Roman"/>
-          <w:b/>
-        </w:rPr>
-        <w:t xml:space="preserve">I got a merge conflict error when I tried to sync </w:t>
-      </w:r>
-      <w:proofErr w:type="spellStart"/>
-      <w:r>
-        <w:rPr>
-          <w:rFonts w:ascii="Times New Roman" w:hAnsi="Times New Roman" w:cs="Times New Roman"/>
-          <w:b/>
-        </w:rPr>
-        <w:t>Github</w:t>
-      </w:r>
-      <w:proofErr w:type="spellEnd"/>
-    </w:p>
-    <w:p>
-      <w:pPr>
-        <w:rPr>
-          <w:rFonts w:ascii="Times New Roman" w:hAnsi="Times New Roman" w:cs="Times New Roman"/>
-        </w:rPr>
-      </w:pPr>
-      <w:r>
-        <w:rPr>
-          <w:rFonts w:ascii="Times New Roman" w:hAnsi="Times New Roman" w:cs="Times New Roman"/>
+          <w:rFonts w:ascii="Menlo Regular" w:eastAsia="ＭＳ ゴシック" w:hAnsi="Menlo Regular" w:cs="Menlo Regular"/>
+          <w:color w:val="000000"/>
+        </w:rPr>
+        <w:t xml:space="preserve"> </w:t>
+      </w:r>
+    </w:p>
+    <w:p>
+      <w:pPr>
+        <w:ind w:left="720"/>
+        <w:rPr>
+          <w:rFonts w:ascii="Times New Roman" w:hAnsi="Times New Roman" w:cs="Times New Roman"/>
+          <w:i/>
+          <w:color w:val="000000"/>
+        </w:rPr>
+      </w:pPr>
+      <w:r>
+        <w:rPr>
+          <w:rFonts w:ascii="Menlo Regular" w:eastAsia="ＭＳ ゴシック" w:hAnsi="Menlo Regular" w:cs="Menlo Regular"/>
+          <w:color w:val="000000"/>
+        </w:rPr>
+        <w:t>☐</w:t>
+      </w:r>
+      <w:r>
+        <w:rPr>
+          <w:rFonts w:ascii="Times New Roman" w:hAnsi="Times New Roman" w:cs="Times New Roman"/>
+          <w:color w:val="000000"/>
+        </w:rPr>
+        <w:t>Load the video file off the camera</w:t>
+      </w:r>
+      <w:r>
+        <w:rPr>
+          <w:rFonts w:ascii="Times New Roman" w:hAnsi="Times New Roman" w:cs="Times New Roman"/>
+          <w:color w:val="000000"/>
+        </w:rPr>
+        <w:br/>
+      </w:r>
+      <w:r>
+        <w:rPr>
+          <w:rFonts w:ascii="Times New Roman" w:hAnsi="Times New Roman" w:cs="Times New Roman"/>
+          <w:color w:val="000000"/>
         </w:rPr>
         <w:tab/>
-        <w:t xml:space="preserve">If this happens before you are running a kid, </w:t>
-      </w:r>
-      <w:r>
-        <w:rPr>
-          <w:rFonts w:ascii="Times New Roman" w:hAnsi="Times New Roman" w:cs="Times New Roman"/>
-        </w:rPr>
-        <w:t>you can wait to try &amp; fix it until after the session.</w:t>
-      </w:r>
-      <w:r>
-        <w:rPr>
-          <w:rFonts w:ascii="Times New Roman" w:hAnsi="Times New Roman" w:cs="Times New Roman"/>
-        </w:rPr>
-        <w:t xml:space="preserve"> If you know how to resolve the problem, do so, making sure that you remove all the </w:t>
-      </w:r>
-      <w:proofErr w:type="spellStart"/>
-      <w:r>
-        <w:rPr>
-          <w:rFonts w:ascii="Times New Roman" w:hAnsi="Times New Roman" w:cs="Times New Roman"/>
-        </w:rPr>
-        <w:t>Github</w:t>
-      </w:r>
-      <w:proofErr w:type="spellEnd"/>
-      <w:r>
-        <w:rPr>
-          <w:rFonts w:ascii="Times New Roman" w:hAnsi="Times New Roman" w:cs="Times New Roman"/>
-        </w:rPr>
-        <w:t xml:space="preserve"> formatting that got added.  If you aren’t confident, tell Melissa.</w:t>
-      </w:r>
-      <w:r>
-        <w:rPr>
-          <w:rFonts w:ascii="Times New Roman" w:hAnsi="Times New Roman" w:cs="Times New Roman"/>
-        </w:rPr>
-        <w:t xml:space="preserve"> </w:t>
-      </w:r>
-      <w:r>
-        <w:rPr>
-          <w:rFonts w:ascii="Times New Roman" w:hAnsi="Times New Roman" w:cs="Times New Roman"/>
-          <w:b/>
+      </w:r>
+      <w:r>
+        <w:rPr>
+          <w:rFonts w:ascii="Times New Roman" w:hAnsi="Times New Roman" w:cs="Times New Roman"/>
           <w:i/>
-        </w:rPr>
-        <w:t>Don’t ignore conflict errors</w:t>
-      </w:r>
-      <w:r>
-        <w:rPr>
-          <w:rFonts w:ascii="Times New Roman" w:hAnsi="Times New Roman" w:cs="Times New Roman"/>
-        </w:rPr>
-        <w:t xml:space="preserve">. </w:t>
-      </w:r>
-    </w:p>
-    <w:p>
-      <w:pPr>
-        <w:rPr>
-          <w:rFonts w:ascii="Times New Roman" w:hAnsi="Times New Roman" w:cs="Times New Roman"/>
-          <w:color w:val="000000"/>
-        </w:rPr>
-      </w:pPr>
-    </w:p>
-    <w:p>
-      <w:pPr>
-        <w:rPr>
-          <w:rFonts w:ascii="Times New Roman" w:hAnsi="Times New Roman" w:cs="Times New Roman"/>
-          <w:b/>
-        </w:rPr>
-      </w:pPr>
-    </w:p>
-    <w:p>
-      <w:pPr>
-        <w:rPr>
-          <w:rFonts w:ascii="Times New Roman" w:hAnsi="Times New Roman" w:cs="Times New Roman"/>
-          <w:b/>
-        </w:rPr>
-      </w:pPr>
-    </w:p>
-    <w:p>
-      <w:pPr>
-        <w:rPr>
-          <w:rFonts w:ascii="Times New Roman" w:hAnsi="Times New Roman" w:cs="Times New Roman"/>
-          <w:b/>
-        </w:rPr>
-      </w:pPr>
-    </w:p>
-    <w:p>
-      <w:pPr>
-        <w:rPr>
-          <w:rFonts w:ascii="Times New Roman" w:hAnsi="Times New Roman" w:cs="Times New Roman"/>
-          <w:b/>
-        </w:rPr>
-      </w:pPr>
-    </w:p>
-    <w:p>
-      <w:pPr>
-        <w:rPr>
-          <w:rFonts w:ascii="Times New Roman" w:hAnsi="Times New Roman" w:cs="Times New Roman"/>
-          <w:b/>
-        </w:rPr>
-      </w:pPr>
-    </w:p>
-    <w:p>
-      <w:pPr>
-        <w:rPr>
-          <w:rFonts w:ascii="Times New Roman" w:hAnsi="Times New Roman" w:cs="Times New Roman"/>
-          <w:b/>
-        </w:rPr>
-      </w:pPr>
-    </w:p>
-    <w:p>
-      <w:pPr>
-        <w:rPr>
-          <w:rFonts w:ascii="Times New Roman" w:hAnsi="Times New Roman" w:cs="Times New Roman"/>
-          <w:b/>
-        </w:rPr>
-      </w:pPr>
-    </w:p>
-    <w:p>
-      <w:pPr>
-        <w:rPr>
-          <w:rFonts w:ascii="Times New Roman" w:hAnsi="Times New Roman" w:cs="Times New Roman"/>
-          <w:b/>
-        </w:rPr>
-      </w:pPr>
-      <w:r>
-        <w:rPr>
-          <w:rFonts w:ascii="Times New Roman" w:hAnsi="Times New Roman" w:cs="Times New Roman"/>
-          <w:b/>
-        </w:rPr>
-        <w:t>POST-</w:t>
-      </w:r>
-      <w:r>
-        <w:rPr>
-          <w:rFonts w:ascii="Times New Roman" w:hAnsi="Times New Roman" w:cs="Times New Roman"/>
-          <w:b/>
-        </w:rPr>
-        <w:t>TESTING</w:t>
-      </w:r>
-      <w:r>
-        <w:rPr>
-          <w:rFonts w:ascii="Times New Roman" w:hAnsi="Times New Roman" w:cs="Times New Roman"/>
-          <w:b/>
-        </w:rPr>
-        <w:t xml:space="preserve"> CHECKLIST </w:t>
-      </w:r>
-    </w:p>
-    <w:p>
-      <w:pPr>
+          <w:color w:val="000000"/>
+        </w:rPr>
+        <w:t xml:space="preserve">Use the middle Mac in the printer room.  Rather than opening iMovie, it’s fastest to directly find and </w:t>
+      </w:r>
+      <w:r>
         <w:rPr>
           <w:rFonts w:ascii="Times New Roman" w:hAnsi="Times New Roman" w:cs="Times New Roman"/>
           <w:i/>
-        </w:rPr>
-      </w:pPr>
+          <w:color w:val="000000"/>
+        </w:rPr>
+        <w:t xml:space="preserve">drag your MTS files from the camera to the server.  On the Panda camera, the location </w:t>
+      </w:r>
+      <w:proofErr w:type="gramStart"/>
       <w:r>
         <w:rPr>
           <w:rFonts w:ascii="Times New Roman" w:hAnsi="Times New Roman" w:cs="Times New Roman"/>
           <w:i/>
-        </w:rPr>
-        <w:t>All steps must be completed by 24 hours after the session; Lab notebook must be completed immediately.</w:t>
-      </w:r>
-    </w:p>
-    <w:p>
-      <w:pPr>
-        <w:rPr>
-          <w:rFonts w:ascii="Times New Roman" w:hAnsi="Times New Roman" w:cs="Times New Roman"/>
-          <w:b/>
-        </w:rPr>
-      </w:pPr>
-    </w:p>
-    <w:p>
-      <w:pPr>
-        <w:rPr>
-          <w:rFonts w:ascii="Times New Roman" w:hAnsi="Times New Roman" w:cs="Times New Roman"/>
-          <w:b/>
-        </w:rPr>
-      </w:pPr>
-      <w:r>
-        <w:rPr>
-          <w:rFonts w:ascii="Menlo Regular" w:eastAsia="ＭＳ ゴシック" w:hAnsi="Menlo Regular" w:cs="Menlo Regular"/>
-          <w:color w:val="000000"/>
-        </w:rPr>
-        <w:t xml:space="preserve">☐ </w:t>
-      </w:r>
-      <w:r>
-        <w:rPr>
-          <w:rFonts w:ascii="Times New Roman" w:hAnsi="Times New Roman" w:cs="Times New Roman"/>
-          <w:b/>
-        </w:rPr>
-        <w:t>Lab Notebook</w:t>
-      </w:r>
-    </w:p>
-    <w:p>
-      <w:pPr>
-        <w:rPr>
-          <w:rFonts w:ascii="Times New Roman" w:hAnsi="Times New Roman" w:cs="Times New Roman"/>
-          <w:color w:val="000000"/>
-        </w:rPr>
-      </w:pPr>
-      <w:r>
-        <w:rPr>
-          <w:rFonts w:ascii="Times New Roman" w:hAnsi="Times New Roman" w:cs="Times New Roman"/>
-          <w:b/>
-        </w:rPr>
-        <w:tab/>
-      </w:r>
-      <w:r>
-        <w:rPr>
-          <w:rFonts w:ascii="Menlo Regular" w:eastAsia="ＭＳ ゴシック" w:hAnsi="Menlo Regular" w:cs="Menlo Regular"/>
-          <w:color w:val="000000"/>
-        </w:rPr>
-        <w:t>☐</w:t>
-      </w:r>
-      <w:r>
-        <w:rPr>
-          <w:rFonts w:ascii="Times New Roman" w:hAnsi="Times New Roman" w:cs="Times New Roman"/>
-          <w:color w:val="000000"/>
-        </w:rPr>
-        <w:t xml:space="preserve"> </w:t>
-      </w:r>
-      <w:proofErr w:type="gramStart"/>
-      <w:r>
-        <w:rPr>
-          <w:rFonts w:ascii="Times New Roman" w:hAnsi="Times New Roman" w:cs="Times New Roman"/>
-          <w:color w:val="000000"/>
-          <w:u w:val="single"/>
-        </w:rPr>
-        <w:t>Immediately</w:t>
+          <w:color w:val="000000"/>
+        </w:rPr>
+        <w:t>is .</w:t>
       </w:r>
       <w:proofErr w:type="gramEnd"/>
       <w:r>
         <w:rPr>
           <w:rFonts w:ascii="Times New Roman" w:hAnsi="Times New Roman" w:cs="Times New Roman"/>
-          <w:color w:val="000000"/>
-        </w:rPr>
-        <w:t xml:space="preserve"> after the family leaves, write a short summary of the session. Include the date, subject number, 1</w:t>
-      </w:r>
-      <w:r>
-        <w:rPr>
-          <w:rFonts w:ascii="Times New Roman" w:hAnsi="Times New Roman" w:cs="Times New Roman"/>
-          <w:color w:val="000000"/>
-          <w:vertAlign w:val="superscript"/>
-        </w:rPr>
-        <w:t>st</w:t>
-      </w:r>
-      <w:r>
-        <w:rPr>
-          <w:rFonts w:ascii="Times New Roman" w:hAnsi="Times New Roman" w:cs="Times New Roman"/>
-          <w:color w:val="000000"/>
-        </w:rPr>
-        <w:t xml:space="preserve"> name of child, condition, and ANYTHING about the session that might matter for analysis (“He got up after trial 6 or 7 and took a 5 minute break”,  “Mom was mostly speaking to him in Russian but he spoke English throughout”, etc.) </w:t>
-      </w:r>
-    </w:p>
-    <w:p>
-      <w:pPr>
-        <w:rPr>
-          <w:rFonts w:ascii="Times New Roman" w:hAnsi="Times New Roman" w:cs="Times New Roman"/>
-          <w:b/>
-        </w:rPr>
-      </w:pPr>
-    </w:p>
-    <w:p>
-      <w:pPr>
-        <w:rPr>
-          <w:rFonts w:ascii="Times New Roman" w:hAnsi="Times New Roman" w:cs="Times New Roman"/>
-          <w:b/>
-        </w:rPr>
-      </w:pPr>
-      <w:r>
-        <w:rPr>
-          <w:rFonts w:ascii="Menlo Regular" w:eastAsia="ＭＳ ゴシック" w:hAnsi="Menlo Regular" w:cs="Menlo Regular"/>
-          <w:color w:val="000000"/>
-        </w:rPr>
-        <w:t xml:space="preserve">☐ </w:t>
-      </w:r>
-      <w:r>
-        <w:rPr>
-          <w:rFonts w:ascii="Times New Roman" w:hAnsi="Times New Roman" w:cs="Times New Roman"/>
-          <w:b/>
-        </w:rPr>
-        <w:t>Matlab Data</w:t>
-      </w:r>
-    </w:p>
-    <w:p>
-      <w:pPr>
-        <w:ind w:firstLine="720"/>
-        <w:rPr>
-          <w:rFonts w:ascii="Times New Roman" w:hAnsi="Times New Roman" w:cs="Times New Roman"/>
-          <w:color w:val="000000"/>
-        </w:rPr>
-      </w:pPr>
-      <w:r>
-        <w:rPr>
-          <w:rFonts w:ascii="Menlo Regular" w:eastAsia="ＭＳ ゴシック" w:hAnsi="Menlo Regular" w:cs="Menlo Regular"/>
-          <w:color w:val="000000"/>
-        </w:rPr>
-        <w:t>☐</w:t>
-      </w:r>
-      <w:r>
-        <w:rPr>
-          <w:rFonts w:ascii="Times New Roman" w:hAnsi="Times New Roman" w:cs="Times New Roman"/>
-          <w:color w:val="000000"/>
-        </w:rPr>
-        <w:t xml:space="preserve"> </w:t>
-      </w:r>
-      <w:r>
-        <w:rPr>
-          <w:rFonts w:ascii="Times New Roman" w:hAnsi="Times New Roman" w:cs="Times New Roman"/>
-          <w:color w:val="000000"/>
-        </w:rPr>
-        <w:t>Check that the data for this subject was saved (MannerPath_sub#</w:t>
-      </w:r>
-      <w:proofErr w:type="gramStart"/>
-      <w:r>
-        <w:rPr>
-          <w:rFonts w:ascii="Times New Roman" w:hAnsi="Times New Roman" w:cs="Times New Roman"/>
-          <w:color w:val="000000"/>
-        </w:rPr>
-        <w:t>.dat</w:t>
-      </w:r>
-      <w:proofErr w:type="gramEnd"/>
-      <w:r>
-        <w:rPr>
-          <w:rFonts w:ascii="Times New Roman" w:hAnsi="Times New Roman" w:cs="Times New Roman"/>
-          <w:color w:val="000000"/>
-        </w:rPr>
-        <w:t>)</w:t>
-      </w:r>
-    </w:p>
-    <w:p>
-      <w:pPr>
-        <w:ind w:firstLine="720"/>
-        <w:rPr>
-          <w:rFonts w:ascii="Times New Roman" w:hAnsi="Times New Roman" w:cs="Times New Roman"/>
-          <w:color w:val="000000"/>
-        </w:rPr>
-      </w:pPr>
-      <w:r>
-        <w:rPr>
-          <w:rFonts w:ascii="Menlo Regular" w:eastAsia="ＭＳ ゴシック" w:hAnsi="Menlo Regular" w:cs="Menlo Regular"/>
-          <w:color w:val="000000"/>
-        </w:rPr>
-        <w:t>☐</w:t>
-      </w:r>
-      <w:r>
-        <w:rPr>
-          <w:rFonts w:ascii="Times New Roman" w:hAnsi="Times New Roman" w:cs="Times New Roman"/>
-          <w:color w:val="000000"/>
-        </w:rPr>
-        <w:t></w:t>
-      </w:r>
-      <w:r>
-        <w:rPr>
-          <w:rFonts w:ascii="Times New Roman" w:hAnsi="Times New Roman" w:cs="Times New Roman"/>
-          <w:color w:val="000000"/>
-        </w:rPr>
-        <w:t xml:space="preserve">Open </w:t>
-      </w:r>
-      <w:proofErr w:type="spellStart"/>
-      <w:r>
-        <w:rPr>
-          <w:rFonts w:ascii="Times New Roman" w:hAnsi="Times New Roman" w:cs="Times New Roman"/>
-          <w:color w:val="000000"/>
-        </w:rPr>
-        <w:t>Github</w:t>
-      </w:r>
-      <w:proofErr w:type="spellEnd"/>
-      <w:r>
-        <w:rPr>
-          <w:rFonts w:ascii="Times New Roman" w:hAnsi="Times New Roman" w:cs="Times New Roman"/>
-          <w:color w:val="000000"/>
-        </w:rPr>
-        <w:t xml:space="preserve"> Desktop, describe the commit (“Ran subject 37”) and sync!</w:t>
-      </w:r>
-    </w:p>
-    <w:p>
-      <w:pPr>
-        <w:rPr>
-          <w:rFonts w:ascii="Times New Roman" w:hAnsi="Times New Roman" w:cs="Times New Roman"/>
-          <w:color w:val="000000"/>
-        </w:rPr>
-      </w:pPr>
-    </w:p>
-    <w:p>
-      <w:pPr>
-        <w:rPr>
-          <w:rFonts w:ascii="Times New Roman" w:hAnsi="Times New Roman" w:cs="Times New Roman"/>
-        </w:rPr>
-      </w:pPr>
-      <w:r>
-        <w:rPr>
-          <w:rFonts w:ascii="Menlo Regular" w:eastAsia="ＭＳ ゴシック" w:hAnsi="Menlo Regular" w:cs="Menlo Regular"/>
-          <w:color w:val="000000"/>
-        </w:rPr>
-        <w:t xml:space="preserve">☐ </w:t>
-      </w:r>
-      <w:r>
-        <w:rPr>
-          <w:rFonts w:ascii="Times New Roman" w:hAnsi="Times New Roman" w:cs="Times New Roman"/>
-          <w:b/>
-        </w:rPr>
-        <w:t>Video Data</w:t>
+          <w:i/>
+          <w:color w:val="000000"/>
+        </w:rPr>
+        <w:t xml:space="preserve">  If you have trouble finding it, search for *.MTS on the camera drive. </w:t>
       </w:r>
     </w:p>
     <w:p>
       <w:pPr>
         <w:ind w:left="720"/>
-        <w:rPr>
-          <w:rFonts w:ascii="Times New Roman" w:hAnsi="Times New Roman" w:cs="Times New Roman"/>
-          <w:color w:val="000000"/>
-        </w:rPr>
-      </w:pPr>
-      <w:r>
-        <w:rPr>
-          <w:rFonts w:ascii="Menlo Regular" w:eastAsia="ＭＳ ゴシック" w:hAnsi="Menlo Regular" w:cs="Menlo Regular"/>
-          <w:color w:val="000000"/>
-        </w:rPr>
-        <w:t>☐</w:t>
-      </w:r>
-      <w:r>
-        <w:rPr>
-          <w:rFonts w:ascii="Times New Roman" w:hAnsi="Times New Roman" w:cs="Times New Roman"/>
-          <w:color w:val="000000"/>
-        </w:rPr>
-        <w:t>Connect to the server</w:t>
-      </w:r>
-    </w:p>
-    <w:p>
-      <w:pPr>
-        <w:ind w:left="720" w:firstLine="720"/>
-        <w:rPr>
-          <w:rFonts w:ascii="Times New Roman" w:hAnsi="Times New Roman" w:cs="Times New Roman"/>
-          <w:i/>
-          <w:color w:val="000000"/>
-        </w:rPr>
-      </w:pPr>
-      <w:r>
-        <w:rPr>
-          <w:rFonts w:ascii="Times New Roman" w:hAnsi="Times New Roman" w:cs="Times New Roman"/>
-          <w:i/>
-          <w:color w:val="000000"/>
-        </w:rPr>
-        <w:t>Use the middle Mac in the printer room: enter your HUID and password to access</w:t>
-      </w:r>
-    </w:p>
-    <w:p>
-      <w:pPr>
-        <w:ind w:left="720"/>
-        <w:rPr>
-          <w:rFonts w:ascii="Menlo Regular" w:eastAsia="ＭＳ ゴシック" w:hAnsi="Menlo Regular" w:cs="Menlo Regular"/>
-          <w:color w:val="000000"/>
-        </w:rPr>
-      </w:pPr>
-      <w:r>
-        <w:rPr>
-          <w:rFonts w:ascii="Menlo Regular" w:eastAsia="ＭＳ ゴシック" w:hAnsi="Menlo Regular" w:cs="Menlo Regular"/>
-          <w:color w:val="000000"/>
-        </w:rPr>
-        <w:t>☐</w:t>
-      </w:r>
-      <w:r>
-        <w:rPr>
-          <w:rFonts w:ascii="Times New Roman" w:hAnsi="Times New Roman" w:cs="Times New Roman"/>
-          <w:color w:val="000000"/>
-        </w:rPr>
-        <w:t>Find the right folder: …/Snedeker lab files/</w:t>
-      </w:r>
-      <w:proofErr w:type="spellStart"/>
-      <w:r>
-        <w:rPr>
-          <w:rFonts w:ascii="Times New Roman" w:hAnsi="Times New Roman" w:cs="Times New Roman"/>
-          <w:color w:val="000000"/>
-        </w:rPr>
-        <w:t>Melissa_Kline</w:t>
-      </w:r>
-      <w:proofErr w:type="spellEnd"/>
-      <w:r>
-        <w:rPr>
-          <w:rFonts w:ascii="Times New Roman" w:hAnsi="Times New Roman" w:cs="Times New Roman"/>
-          <w:color w:val="000000"/>
-        </w:rPr>
-        <w:t>/Experiment Video/</w:t>
-      </w:r>
-      <w:proofErr w:type="spellStart"/>
-      <w:r>
-        <w:rPr>
-          <w:rFonts w:ascii="Times New Roman" w:hAnsi="Times New Roman" w:cs="Times New Roman"/>
-          <w:color w:val="000000"/>
-        </w:rPr>
-        <w:t>MannerPathPriming</w:t>
-      </w:r>
-      <w:proofErr w:type="spellEnd"/>
-      <w:r>
-        <w:rPr>
-          <w:rFonts w:ascii="Menlo Regular" w:eastAsia="ＭＳ ゴシック" w:hAnsi="Menlo Regular" w:cs="Menlo Regular"/>
-          <w:color w:val="000000"/>
-        </w:rPr>
-        <w:t xml:space="preserve"> </w:t>
-      </w:r>
-    </w:p>
-    <w:p>
-      <w:pPr>
-        <w:ind w:left="720"/>
-        <w:rPr>
-          <w:rFonts w:ascii="Times New Roman" w:hAnsi="Times New Roman" w:cs="Times New Roman"/>
-          <w:i/>
-          <w:color w:val="000000"/>
-        </w:rPr>
-      </w:pPr>
-      <w:r>
-        <w:rPr>
-          <w:rFonts w:ascii="Menlo Regular" w:eastAsia="ＭＳ ゴシック" w:hAnsi="Menlo Regular" w:cs="Menlo Regular"/>
-          <w:color w:val="000000"/>
-        </w:rPr>
-        <w:t>☐</w:t>
-      </w:r>
-      <w:r>
-        <w:rPr>
-          <w:rFonts w:ascii="Times New Roman" w:hAnsi="Times New Roman" w:cs="Times New Roman"/>
-          <w:color w:val="000000"/>
-        </w:rPr>
-        <w:t>Load the video file off the camera</w:t>
-      </w:r>
-      <w:r>
-        <w:rPr>
-          <w:rFonts w:ascii="Times New Roman" w:hAnsi="Times New Roman" w:cs="Times New Roman"/>
-          <w:color w:val="000000"/>
-        </w:rPr>
-        <w:br/>
-      </w:r>
-      <w:r>
-        <w:rPr>
-          <w:rFonts w:ascii="Times New Roman" w:hAnsi="Times New Roman" w:cs="Times New Roman"/>
-          <w:color w:val="000000"/>
-        </w:rPr>
-        <w:tab/>
-      </w:r>
-      <w:r>
-        <w:rPr>
-          <w:rFonts w:ascii="Times New Roman" w:hAnsi="Times New Roman" w:cs="Times New Roman"/>
-          <w:i/>
-          <w:color w:val="000000"/>
-        </w:rPr>
-        <w:t xml:space="preserve">Use the middle Mac in the printer room.  Rather than opening iMovie, it’s fastest to directly find and </w:t>
-      </w:r>
-      <w:r>
-        <w:rPr>
-          <w:rFonts w:ascii="Times New Roman" w:hAnsi="Times New Roman" w:cs="Times New Roman"/>
-          <w:i/>
-          <w:color w:val="000000"/>
-        </w:rPr>
-        <w:t xml:space="preserve">drag your MTS files from the camera to the server.  On the Panda camera, the location </w:t>
-      </w:r>
-      <w:proofErr w:type="gramStart"/>
-      <w:r>
-        <w:rPr>
-          <w:rFonts w:ascii="Times New Roman" w:hAnsi="Times New Roman" w:cs="Times New Roman"/>
-          <w:i/>
-          <w:color w:val="000000"/>
-        </w:rPr>
-        <w:t>is .</w:t>
-      </w:r>
-      <w:proofErr w:type="gramEnd"/>
-      <w:r>
-        <w:rPr>
-          <w:rFonts w:ascii="Times New Roman" w:hAnsi="Times New Roman" w:cs="Times New Roman"/>
-          <w:i/>
-          <w:color w:val="000000"/>
-        </w:rPr>
-        <w:t xml:space="preserve">  If you have trouble finding it, search for *.MTS on the camera drive. </w:t>
-      </w:r>
-    </w:p>
-    <w:p>
-      <w:pPr>
-        <w:ind w:firstLine="720"/>
         <w:rPr>
           <w:rFonts w:ascii="Times New Roman" w:hAnsi="Times New Roman" w:cs="Times New Roman"/>
           <w:color w:val="000000"/>
@@ -1930,7 +1908,7 @@
     </w:p>
     <w:p>
       <w:pPr>
-        <w:ind w:firstLine="720"/>
+        <w:ind w:left="720"/>
         <w:rPr>
           <w:rFonts w:ascii="Times New Roman" w:hAnsi="Times New Roman" w:cs="Times New Roman"/>
           <w:color w:val="000000"/>
@@ -1970,332 +1948,332 @@
           <w:rFonts w:ascii="Times New Roman" w:hAnsi="Times New Roman" w:cs="Times New Roman"/>
           <w:color w:val="000000"/>
         </w:rPr>
-        <w:t xml:space="preserve"> This should summarize your lab notebook notes, being mindful that everything in these files is public record in the online repository</w:t>
-      </w:r>
-    </w:p>
-    <w:p>
-      <w:pPr>
-        <w:ind w:firstLine="720"/>
-        <w:rPr>
-          <w:rFonts w:ascii="Times New Roman" w:hAnsi="Times New Roman" w:cs="Times New Roman"/>
-          <w:color w:val="000000"/>
-        </w:rPr>
-      </w:pPr>
-      <w:r>
-        <w:rPr>
-          <w:rFonts w:ascii="Menlo Regular" w:eastAsia="ＭＳ ゴシック" w:hAnsi="Menlo Regular" w:cs="Menlo Regular"/>
-          <w:color w:val="000000"/>
-        </w:rPr>
-        <w:t>☐</w:t>
-      </w:r>
-      <w:r>
-        <w:rPr>
-          <w:rFonts w:ascii="Times New Roman" w:hAnsi="Times New Roman" w:cs="Times New Roman"/>
-          <w:color w:val="000000"/>
-        </w:rPr>
-        <w:t xml:space="preserve">Open </w:t>
-      </w:r>
-      <w:proofErr w:type="spellStart"/>
-      <w:r>
-        <w:rPr>
-          <w:rFonts w:ascii="Times New Roman" w:hAnsi="Times New Roman" w:cs="Times New Roman"/>
-          <w:color w:val="000000"/>
-        </w:rPr>
-        <w:t>Github</w:t>
-      </w:r>
-      <w:proofErr w:type="spellEnd"/>
-      <w:r>
-        <w:rPr>
-          <w:rFonts w:ascii="Times New Roman" w:hAnsi="Times New Roman" w:cs="Times New Roman"/>
-          <w:color w:val="000000"/>
-        </w:rPr>
-        <w:t xml:space="preserve"> Desktop, describe the commit (“Recorded </w:t>
-      </w:r>
-      <w:proofErr w:type="spellStart"/>
-      <w:r>
-        <w:rPr>
-          <w:rFonts w:ascii="Times New Roman" w:hAnsi="Times New Roman" w:cs="Times New Roman"/>
-          <w:color w:val="000000"/>
-        </w:rPr>
-        <w:t>subj</w:t>
-      </w:r>
-      <w:proofErr w:type="spellEnd"/>
-      <w:r>
-        <w:rPr>
-          <w:rFonts w:ascii="Times New Roman" w:hAnsi="Times New Roman" w:cs="Times New Roman"/>
-          <w:color w:val="000000"/>
-        </w:rPr>
-        <w:t xml:space="preserve"> 37 info”) and sync!</w:t>
-      </w:r>
-    </w:p>
-    <w:p>
-      <w:pPr>
-        <w:rPr>
-          <w:rFonts w:ascii="Times New Roman" w:hAnsi="Times New Roman" w:cs="Times New Roman"/>
-          <w:color w:val="000000"/>
-        </w:rPr>
-      </w:pPr>
-    </w:p>
-    <w:p>
-      <w:pPr>
-        <w:rPr>
-          <w:rFonts w:ascii="Times New Roman" w:hAnsi="Times New Roman" w:cs="Times New Roman"/>
-          <w:b/>
-        </w:rPr>
-      </w:pPr>
-      <w:r>
-        <w:rPr>
-          <w:rFonts w:ascii="Menlo Regular" w:eastAsia="ＭＳ ゴシック" w:hAnsi="Menlo Regular" w:cs="Menlo Regular"/>
-          <w:b/>
-          <w:color w:val="000000"/>
-        </w:rPr>
-        <w:t xml:space="preserve">☐ </w:t>
-      </w:r>
-      <w:r>
-        <w:rPr>
-          <w:rFonts w:ascii="Times New Roman" w:hAnsi="Times New Roman" w:cs="Times New Roman"/>
-          <w:b/>
-        </w:rPr>
-        <w:t>Consent Form</w:t>
-      </w:r>
-    </w:p>
-    <w:p>
-      <w:pPr>
-        <w:ind w:firstLine="720"/>
-        <w:rPr>
-          <w:rFonts w:ascii="Times New Roman" w:hAnsi="Times New Roman" w:cs="Times New Roman"/>
-          <w:color w:val="000000"/>
-        </w:rPr>
-      </w:pPr>
-      <w:r>
-        <w:rPr>
-          <w:rFonts w:ascii="Menlo Regular" w:eastAsia="ＭＳ ゴシック" w:hAnsi="Menlo Regular" w:cs="Menlo Regular"/>
-          <w:color w:val="000000"/>
-        </w:rPr>
-        <w:t>☐</w:t>
-      </w:r>
-      <w:r>
-        <w:rPr>
-          <w:rFonts w:ascii="Times New Roman" w:hAnsi="Times New Roman" w:cs="Times New Roman"/>
-          <w:color w:val="000000"/>
-        </w:rPr>
-        <w:t>Sign it!!!</w:t>
-      </w:r>
-    </w:p>
-    <w:p>
-      <w:pPr>
-        <w:ind w:firstLine="720"/>
-        <w:rPr>
-          <w:rFonts w:ascii="Times New Roman" w:hAnsi="Times New Roman" w:cs="Times New Roman"/>
-          <w:color w:val="000000"/>
-        </w:rPr>
-      </w:pPr>
-      <w:r>
-        <w:rPr>
-          <w:rFonts w:ascii="Menlo Regular" w:eastAsia="ＭＳ ゴシック" w:hAnsi="Menlo Regular" w:cs="Menlo Regular"/>
-          <w:color w:val="000000"/>
-        </w:rPr>
-        <w:t>☐</w:t>
-      </w:r>
-      <w:r>
-        <w:rPr>
-          <w:rFonts w:ascii="Times New Roman" w:hAnsi="Times New Roman" w:cs="Times New Roman"/>
-          <w:color w:val="000000"/>
-        </w:rPr>
-        <w:t xml:space="preserve">Put it in the </w:t>
-      </w:r>
-      <w:r>
-        <w:rPr>
-          <w:rFonts w:ascii="Times New Roman" w:hAnsi="Times New Roman" w:cs="Times New Roman"/>
-          <w:color w:val="000000"/>
-        </w:rPr>
-        <w:t xml:space="preserve">coding </w:t>
-      </w:r>
-      <w:r>
-        <w:rPr>
-          <w:rFonts w:ascii="Times New Roman" w:hAnsi="Times New Roman" w:cs="Times New Roman"/>
-          <w:color w:val="000000"/>
-        </w:rPr>
-        <w:t>binder for MPP, at the front of the ‘filled consent forms’ section</w:t>
-      </w:r>
-    </w:p>
-    <w:p>
-      <w:pPr>
-        <w:ind w:left="720"/>
-        <w:rPr>
-          <w:rFonts w:ascii="Times New Roman" w:hAnsi="Times New Roman" w:cs="Times New Roman"/>
-          <w:color w:val="000000"/>
-        </w:rPr>
-      </w:pPr>
-      <w:r>
-        <w:rPr>
-          <w:rFonts w:ascii="Menlo Regular" w:eastAsia="ＭＳ ゴシック" w:hAnsi="Menlo Regular" w:cs="Menlo Regular"/>
-          <w:color w:val="000000"/>
-        </w:rPr>
-        <w:t>☐</w:t>
-      </w:r>
-      <w:r>
-        <w:rPr>
-          <w:rFonts w:ascii="Times New Roman" w:hAnsi="Times New Roman" w:cs="Times New Roman"/>
-          <w:color w:val="000000"/>
-        </w:rPr>
-        <w:t xml:space="preserve">Check that there are </w:t>
-      </w:r>
-      <w:proofErr w:type="gramStart"/>
-      <w:r>
-        <w:rPr>
-          <w:rFonts w:ascii="Times New Roman" w:hAnsi="Times New Roman" w:cs="Times New Roman"/>
-          <w:color w:val="000000"/>
-        </w:rPr>
-        <w:t>more blank</w:t>
-      </w:r>
-      <w:proofErr w:type="gramEnd"/>
-      <w:r>
-        <w:rPr>
-          <w:rFonts w:ascii="Times New Roman" w:hAnsi="Times New Roman" w:cs="Times New Roman"/>
-          <w:color w:val="000000"/>
-        </w:rPr>
-        <w:t xml:space="preserve"> consent packets in the folde</w:t>
-      </w:r>
-      <w:r>
-        <w:rPr>
-          <w:rFonts w:ascii="Times New Roman" w:hAnsi="Times New Roman" w:cs="Times New Roman"/>
-          <w:color w:val="000000"/>
-        </w:rPr>
-        <w:t xml:space="preserve">r. If there aren’t, print 10 more and add them to the folder. </w:t>
-      </w:r>
-    </w:p>
-    <w:p>
-      <w:pPr>
-        <w:rPr>
-          <w:rFonts w:ascii="Times New Roman" w:hAnsi="Times New Roman" w:cs="Times New Roman"/>
-        </w:rPr>
-      </w:pPr>
-    </w:p>
-    <w:p>
-      <w:pPr>
-        <w:rPr>
-          <w:rFonts w:ascii="Times New Roman" w:hAnsi="Times New Roman" w:cs="Times New Roman"/>
-          <w:b/>
-        </w:rPr>
-      </w:pPr>
-      <w:r>
-        <w:rPr>
-          <w:rFonts w:ascii="Menlo Regular" w:eastAsia="ＭＳ ゴシック" w:hAnsi="Menlo Regular" w:cs="Menlo Regular"/>
-          <w:b/>
-          <w:color w:val="000000"/>
-        </w:rPr>
-        <w:t xml:space="preserve">☐ </w:t>
-      </w:r>
-      <w:r>
-        <w:rPr>
-          <w:rFonts w:ascii="Times New Roman" w:hAnsi="Times New Roman" w:cs="Times New Roman"/>
-          <w:b/>
-        </w:rPr>
-        <w:t xml:space="preserve">Update </w:t>
-      </w:r>
-      <w:proofErr w:type="spellStart"/>
-      <w:r>
-        <w:rPr>
-          <w:rFonts w:ascii="Times New Roman" w:hAnsi="Times New Roman" w:cs="Times New Roman"/>
-          <w:b/>
-        </w:rPr>
-        <w:t>Filemaker</w:t>
-      </w:r>
-      <w:proofErr w:type="spellEnd"/>
-    </w:p>
-    <w:p>
-      <w:pPr>
-        <w:ind w:firstLine="720"/>
-        <w:rPr>
-          <w:rFonts w:ascii="Times New Roman" w:hAnsi="Times New Roman" w:cs="Times New Roman"/>
-          <w:color w:val="000000"/>
-        </w:rPr>
-      </w:pPr>
-      <w:proofErr w:type="gramStart"/>
-      <w:r>
-        <w:rPr>
-          <w:rFonts w:ascii="Menlo Regular" w:eastAsia="ＭＳ ゴシック" w:hAnsi="Menlo Regular" w:cs="Menlo Regular"/>
-          <w:color w:val="000000"/>
-        </w:rPr>
-        <w:t>☐</w:t>
-      </w:r>
-      <w:r>
-        <w:rPr>
-          <w:rFonts w:ascii="Times New Roman" w:hAnsi="Times New Roman" w:cs="Times New Roman"/>
-          <w:color w:val="000000"/>
-        </w:rPr>
-        <w:t></w:t>
-      </w:r>
-      <w:r>
-        <w:rPr>
-          <w:rFonts w:ascii="Times New Roman" w:hAnsi="Times New Roman" w:cs="Times New Roman"/>
-          <w:color w:val="000000"/>
-        </w:rPr>
-        <w:t>Enter the</w:t>
-      </w:r>
-      <w:r>
-        <w:rPr>
-          <w:rFonts w:ascii="Times New Roman" w:hAnsi="Times New Roman" w:cs="Times New Roman"/>
-          <w:color w:val="000000"/>
-        </w:rPr>
-        <w:t xml:space="preserve"> new interaction (e.g. ‘came in’) in the system</w:t>
-      </w:r>
-      <w:r>
-        <w:rPr>
-          <w:rFonts w:ascii="Times New Roman" w:hAnsi="Times New Roman" w:cs="Times New Roman"/>
-          <w:color w:val="000000"/>
-        </w:rPr>
-        <w:t xml:space="preserve"> </w:t>
-      </w:r>
-      <w:r>
-        <w:rPr>
-          <w:rFonts w:ascii="Times New Roman" w:hAnsi="Times New Roman" w:cs="Times New Roman"/>
-          <w:color w:val="000000"/>
-        </w:rPr>
-        <w:t xml:space="preserve">and </w:t>
-      </w:r>
-      <w:r>
-        <w:rPr>
-          <w:rFonts w:ascii="Times New Roman" w:hAnsi="Times New Roman" w:cs="Times New Roman"/>
-          <w:color w:val="000000"/>
-        </w:rPr>
-        <w:t>any useful comments</w:t>
-      </w:r>
-      <w:r>
-        <w:rPr>
-          <w:rFonts w:ascii="Times New Roman" w:hAnsi="Times New Roman" w:cs="Times New Roman"/>
-          <w:color w:val="000000"/>
-        </w:rPr>
-        <w:t>.</w:t>
-      </w:r>
-      <w:proofErr w:type="gramEnd"/>
-    </w:p>
-    <w:p>
-      <w:pPr>
-        <w:rPr>
-          <w:rFonts w:ascii="Times New Roman" w:hAnsi="Times New Roman" w:cs="Times New Roman"/>
-          <w:b/>
-        </w:rPr>
-      </w:pPr>
-    </w:p>
-    <w:p>
-      <w:pPr>
-        <w:ind w:firstLine="720"/>
-        <w:rPr>
-          <w:rFonts w:ascii="Times New Roman" w:hAnsi="Times New Roman" w:cs="Times New Roman"/>
-          <w:color w:val="000000"/>
-        </w:rPr>
-      </w:pPr>
-    </w:p>
-    <w:p>
-      <w:pPr>
-        <w:rPr>
-          <w:rFonts w:ascii="Times New Roman" w:hAnsi="Times New Roman" w:cs="Times New Roman"/>
-        </w:rPr>
-      </w:pPr>
+        <w:t xml:space="preserve"> This should summarize your lab notebook notes, being m</w:t>
+      </w:r>
       <w:bookmarkStart w:id="0" w:name="_GoBack"/>
       <w:bookmarkEnd w:id="0"/>
+      <w:r>
+        <w:rPr>
+          <w:rFonts w:ascii="Times New Roman" w:hAnsi="Times New Roman" w:cs="Times New Roman"/>
+          <w:color w:val="000000"/>
+        </w:rPr>
+        <w:t>indful that everything in these files is public record in the online repository</w:t>
+      </w:r>
+    </w:p>
+    <w:p>
+      <w:pPr>
+        <w:ind w:firstLine="720"/>
+        <w:rPr>
+          <w:rFonts w:ascii="Times New Roman" w:hAnsi="Times New Roman" w:cs="Times New Roman"/>
+          <w:color w:val="000000"/>
+        </w:rPr>
+      </w:pPr>
+      <w:r>
+        <w:rPr>
+          <w:rFonts w:ascii="Menlo Regular" w:eastAsia="ＭＳ ゴシック" w:hAnsi="Menlo Regular" w:cs="Menlo Regular"/>
+          <w:color w:val="000000"/>
+        </w:rPr>
+        <w:t>☐</w:t>
+      </w:r>
+      <w:r>
+        <w:rPr>
+          <w:rFonts w:ascii="Times New Roman" w:hAnsi="Times New Roman" w:cs="Times New Roman"/>
+          <w:color w:val="000000"/>
+        </w:rPr>
+        <w:t xml:space="preserve">Open </w:t>
+      </w:r>
+      <w:proofErr w:type="spellStart"/>
+      <w:r>
+        <w:rPr>
+          <w:rFonts w:ascii="Times New Roman" w:hAnsi="Times New Roman" w:cs="Times New Roman"/>
+          <w:color w:val="000000"/>
+        </w:rPr>
+        <w:t>Github</w:t>
+      </w:r>
+      <w:proofErr w:type="spellEnd"/>
+      <w:r>
+        <w:rPr>
+          <w:rFonts w:ascii="Times New Roman" w:hAnsi="Times New Roman" w:cs="Times New Roman"/>
+          <w:color w:val="000000"/>
+        </w:rPr>
+        <w:t xml:space="preserve"> Desktop, describe the commit (“Recorded </w:t>
+      </w:r>
+      <w:proofErr w:type="spellStart"/>
+      <w:r>
+        <w:rPr>
+          <w:rFonts w:ascii="Times New Roman" w:hAnsi="Times New Roman" w:cs="Times New Roman"/>
+          <w:color w:val="000000"/>
+        </w:rPr>
+        <w:t>subj</w:t>
+      </w:r>
+      <w:proofErr w:type="spellEnd"/>
+      <w:r>
+        <w:rPr>
+          <w:rFonts w:ascii="Times New Roman" w:hAnsi="Times New Roman" w:cs="Times New Roman"/>
+          <w:color w:val="000000"/>
+        </w:rPr>
+        <w:t xml:space="preserve"> 37 info”) and sync!</w:t>
+      </w:r>
+    </w:p>
+    <w:p>
+      <w:pPr>
+        <w:rPr>
+          <w:rFonts w:ascii="Times New Roman" w:hAnsi="Times New Roman" w:cs="Times New Roman"/>
+          <w:color w:val="000000"/>
+        </w:rPr>
+      </w:pPr>
+    </w:p>
+    <w:p>
+      <w:pPr>
+        <w:rPr>
+          <w:rFonts w:ascii="Times New Roman" w:hAnsi="Times New Roman" w:cs="Times New Roman"/>
+          <w:b/>
+        </w:rPr>
+      </w:pPr>
+      <w:r>
+        <w:rPr>
+          <w:rFonts w:ascii="Menlo Regular" w:eastAsia="ＭＳ ゴシック" w:hAnsi="Menlo Regular" w:cs="Menlo Regular"/>
+          <w:b/>
+          <w:color w:val="000000"/>
+        </w:rPr>
+        <w:t xml:space="preserve">☐ </w:t>
+      </w:r>
+      <w:r>
+        <w:rPr>
+          <w:rFonts w:ascii="Times New Roman" w:hAnsi="Times New Roman" w:cs="Times New Roman"/>
+          <w:b/>
+        </w:rPr>
+        <w:t>Consent Form</w:t>
+      </w:r>
+    </w:p>
+    <w:p>
+      <w:pPr>
+        <w:ind w:firstLine="720"/>
+        <w:rPr>
+          <w:rFonts w:ascii="Times New Roman" w:hAnsi="Times New Roman" w:cs="Times New Roman"/>
+          <w:color w:val="000000"/>
+        </w:rPr>
+      </w:pPr>
+      <w:r>
+        <w:rPr>
+          <w:rFonts w:ascii="Menlo Regular" w:eastAsia="ＭＳ ゴシック" w:hAnsi="Menlo Regular" w:cs="Menlo Regular"/>
+          <w:color w:val="000000"/>
+        </w:rPr>
+        <w:t>☐</w:t>
+      </w:r>
+      <w:r>
+        <w:rPr>
+          <w:rFonts w:ascii="Times New Roman" w:hAnsi="Times New Roman" w:cs="Times New Roman"/>
+          <w:color w:val="000000"/>
+        </w:rPr>
+        <w:t>Sign it!!!</w:t>
+      </w:r>
+    </w:p>
+    <w:p>
+      <w:pPr>
+        <w:ind w:firstLine="720"/>
+        <w:rPr>
+          <w:rFonts w:ascii="Times New Roman" w:hAnsi="Times New Roman" w:cs="Times New Roman"/>
+          <w:color w:val="000000"/>
+        </w:rPr>
+      </w:pPr>
+      <w:r>
+        <w:rPr>
+          <w:rFonts w:ascii="Menlo Regular" w:eastAsia="ＭＳ ゴシック" w:hAnsi="Menlo Regular" w:cs="Menlo Regular"/>
+          <w:color w:val="000000"/>
+        </w:rPr>
+        <w:t>☐</w:t>
+      </w:r>
+      <w:r>
+        <w:rPr>
+          <w:rFonts w:ascii="Times New Roman" w:hAnsi="Times New Roman" w:cs="Times New Roman"/>
+          <w:color w:val="000000"/>
+        </w:rPr>
+        <w:t xml:space="preserve">Put it in the </w:t>
+      </w:r>
+      <w:r>
+        <w:rPr>
+          <w:rFonts w:ascii="Times New Roman" w:hAnsi="Times New Roman" w:cs="Times New Roman"/>
+          <w:color w:val="000000"/>
+        </w:rPr>
+        <w:t xml:space="preserve">coding </w:t>
+      </w:r>
+      <w:r>
+        <w:rPr>
+          <w:rFonts w:ascii="Times New Roman" w:hAnsi="Times New Roman" w:cs="Times New Roman"/>
+          <w:color w:val="000000"/>
+        </w:rPr>
+        <w:t>binder for MPP, at the front of the ‘filled consent forms’ section</w:t>
+      </w:r>
+    </w:p>
+    <w:p>
+      <w:pPr>
+        <w:ind w:left="720"/>
+        <w:rPr>
+          <w:rFonts w:ascii="Times New Roman" w:hAnsi="Times New Roman" w:cs="Times New Roman"/>
+          <w:color w:val="000000"/>
+        </w:rPr>
+      </w:pPr>
+      <w:r>
+        <w:rPr>
+          <w:rFonts w:ascii="Menlo Regular" w:eastAsia="ＭＳ ゴシック" w:hAnsi="Menlo Regular" w:cs="Menlo Regular"/>
+          <w:color w:val="000000"/>
+        </w:rPr>
+        <w:t>☐</w:t>
+      </w:r>
+      <w:r>
+        <w:rPr>
+          <w:rFonts w:ascii="Times New Roman" w:hAnsi="Times New Roman" w:cs="Times New Roman"/>
+          <w:color w:val="000000"/>
+        </w:rPr>
+        <w:t xml:space="preserve">Check that there are </w:t>
+      </w:r>
+      <w:proofErr w:type="gramStart"/>
+      <w:r>
+        <w:rPr>
+          <w:rFonts w:ascii="Times New Roman" w:hAnsi="Times New Roman" w:cs="Times New Roman"/>
+          <w:color w:val="000000"/>
+        </w:rPr>
+        <w:t>more blank</w:t>
+      </w:r>
+      <w:proofErr w:type="gramEnd"/>
+      <w:r>
+        <w:rPr>
+          <w:rFonts w:ascii="Times New Roman" w:hAnsi="Times New Roman" w:cs="Times New Roman"/>
+          <w:color w:val="000000"/>
+        </w:rPr>
+        <w:t xml:space="preserve"> consent packets in the folde</w:t>
+      </w:r>
+      <w:r>
+        <w:rPr>
+          <w:rFonts w:ascii="Times New Roman" w:hAnsi="Times New Roman" w:cs="Times New Roman"/>
+          <w:color w:val="000000"/>
+        </w:rPr>
+        <w:t xml:space="preserve">r. If there aren’t, print 10 more and add them to the folder. </w:t>
+      </w:r>
+    </w:p>
+    <w:p>
+      <w:pPr>
+        <w:rPr>
+          <w:rFonts w:ascii="Times New Roman" w:hAnsi="Times New Roman" w:cs="Times New Roman"/>
+        </w:rPr>
+      </w:pPr>
+    </w:p>
+    <w:p>
+      <w:pPr>
+        <w:rPr>
+          <w:rFonts w:ascii="Times New Roman" w:hAnsi="Times New Roman" w:cs="Times New Roman"/>
+          <w:b/>
+        </w:rPr>
+      </w:pPr>
+      <w:r>
+        <w:rPr>
+          <w:rFonts w:ascii="Menlo Regular" w:eastAsia="ＭＳ ゴシック" w:hAnsi="Menlo Regular" w:cs="Menlo Regular"/>
+          <w:b/>
+          <w:color w:val="000000"/>
+        </w:rPr>
+        <w:t xml:space="preserve">☐ </w:t>
+      </w:r>
+      <w:r>
+        <w:rPr>
+          <w:rFonts w:ascii="Times New Roman" w:hAnsi="Times New Roman" w:cs="Times New Roman"/>
+          <w:b/>
+        </w:rPr>
+        <w:t xml:space="preserve">Update </w:t>
+      </w:r>
+      <w:proofErr w:type="spellStart"/>
+      <w:r>
+        <w:rPr>
+          <w:rFonts w:ascii="Times New Roman" w:hAnsi="Times New Roman" w:cs="Times New Roman"/>
+          <w:b/>
+        </w:rPr>
+        <w:t>Filemaker</w:t>
+      </w:r>
+      <w:proofErr w:type="spellEnd"/>
+    </w:p>
+    <w:p>
+      <w:pPr>
+        <w:ind w:firstLine="720"/>
+        <w:rPr>
+          <w:rFonts w:ascii="Times New Roman" w:hAnsi="Times New Roman" w:cs="Times New Roman"/>
+          <w:color w:val="000000"/>
+        </w:rPr>
+      </w:pPr>
+      <w:proofErr w:type="gramStart"/>
+      <w:r>
+        <w:rPr>
+          <w:rFonts w:ascii="Menlo Regular" w:eastAsia="ＭＳ ゴシック" w:hAnsi="Menlo Regular" w:cs="Menlo Regular"/>
+          <w:color w:val="000000"/>
+        </w:rPr>
+        <w:t>☐</w:t>
+      </w:r>
+      <w:r>
+        <w:rPr>
+          <w:rFonts w:ascii="Times New Roman" w:hAnsi="Times New Roman" w:cs="Times New Roman"/>
+          <w:color w:val="000000"/>
+        </w:rPr>
+        <w:t></w:t>
+      </w:r>
+      <w:r>
+        <w:rPr>
+          <w:rFonts w:ascii="Times New Roman" w:hAnsi="Times New Roman" w:cs="Times New Roman"/>
+          <w:color w:val="000000"/>
+        </w:rPr>
+        <w:t>Enter the</w:t>
+      </w:r>
+      <w:r>
+        <w:rPr>
+          <w:rFonts w:ascii="Times New Roman" w:hAnsi="Times New Roman" w:cs="Times New Roman"/>
+          <w:color w:val="000000"/>
+        </w:rPr>
+        <w:t xml:space="preserve"> new interaction (e.g. ‘came in’) in the system</w:t>
+      </w:r>
+      <w:r>
+        <w:rPr>
+          <w:rFonts w:ascii="Times New Roman" w:hAnsi="Times New Roman" w:cs="Times New Roman"/>
+          <w:color w:val="000000"/>
+        </w:rPr>
+        <w:t xml:space="preserve"> </w:t>
+      </w:r>
+      <w:r>
+        <w:rPr>
+          <w:rFonts w:ascii="Times New Roman" w:hAnsi="Times New Roman" w:cs="Times New Roman"/>
+          <w:color w:val="000000"/>
+        </w:rPr>
+        <w:t xml:space="preserve">and </w:t>
+      </w:r>
+      <w:r>
+        <w:rPr>
+          <w:rFonts w:ascii="Times New Roman" w:hAnsi="Times New Roman" w:cs="Times New Roman"/>
+          <w:color w:val="000000"/>
+        </w:rPr>
+        <w:t>any useful comments</w:t>
+      </w:r>
+      <w:r>
+        <w:rPr>
+          <w:rFonts w:ascii="Times New Roman" w:hAnsi="Times New Roman" w:cs="Times New Roman"/>
+          <w:color w:val="000000"/>
+        </w:rPr>
+        <w:t>.</w:t>
+      </w:r>
+      <w:proofErr w:type="gramEnd"/>
+    </w:p>
+    <w:p>
+      <w:pPr>
+        <w:rPr>
+          <w:rFonts w:ascii="Times New Roman" w:hAnsi="Times New Roman" w:cs="Times New Roman"/>
+          <w:b/>
+        </w:rPr>
+      </w:pPr>
+    </w:p>
+    <w:p>
+      <w:pPr>
+        <w:ind w:firstLine="720"/>
+        <w:rPr>
+          <w:rFonts w:ascii="Times New Roman" w:hAnsi="Times New Roman" w:cs="Times New Roman"/>
+          <w:color w:val="000000"/>
+        </w:rPr>
+      </w:pPr>
     </w:p>
     <w:p>
       <w:pPr>

</xml_diff>